<commit_message>
ontológia pc_shop 2 link megszüntetése
</commit_message>
<xml_diff>
--- a/Bendicsek_Marton_Bendeguz_IET_HF1.docx
+++ b/Bendicsek_Marton_Bendeguz_IET_HF1.docx
@@ -10,6 +10,7 @@
           <w:kern w:val="36"/>
           <w:sz w:val="60"/>
           <w:szCs w:val="60"/>
+          <w:lang w:val="hu-HU"/>
         </w:rPr>
         <w:id w:val="-1016612173"/>
         <w:docPartObj>
@@ -27,6 +28,7 @@
               <w:kern w:val="36"/>
               <w:sz w:val="60"/>
               <w:szCs w:val="60"/>
+              <w:lang w:val="hu-HU"/>
             </w:rPr>
           </w:pPr>
           <w:r>
@@ -36,6 +38,7 @@
               <w:kern w:val="36"/>
               <w:sz w:val="60"/>
               <w:szCs w:val="60"/>
+              <w:lang w:val="hu-HU"/>
             </w:rPr>
             <w:t xml:space="preserve">Jegyzőkönyv </w:t>
           </w:r>
@@ -50,6 +53,7 @@
               <w:kern w:val="36"/>
               <w:sz w:val="56"/>
               <w:szCs w:val="56"/>
+              <w:lang w:val="hu-HU"/>
             </w:rPr>
           </w:pPr>
           <w:r>
@@ -59,6 +63,7 @@
               <w:kern w:val="36"/>
               <w:sz w:val="56"/>
               <w:szCs w:val="56"/>
+              <w:lang w:val="hu-HU"/>
             </w:rPr>
             <w:t xml:space="preserve">IET </w:t>
           </w:r>
@@ -69,6 +74,7 @@
               <w:kern w:val="36"/>
               <w:sz w:val="56"/>
               <w:szCs w:val="56"/>
+              <w:lang w:val="hu-HU"/>
             </w:rPr>
             <w:t>HF1</w:t>
           </w:r>
@@ -79,6 +85,7 @@
               <w:kern w:val="36"/>
               <w:sz w:val="56"/>
               <w:szCs w:val="56"/>
+              <w:lang w:val="hu-HU"/>
             </w:rPr>
             <w:t xml:space="preserve">: </w:t>
           </w:r>
@@ -89,6 +96,7 @@
               <w:kern w:val="36"/>
               <w:sz w:val="56"/>
               <w:szCs w:val="56"/>
+              <w:lang w:val="hu-HU"/>
             </w:rPr>
             <w:t>Szemantikus keresés</w:t>
           </w:r>
@@ -99,7 +107,7 @@
               <w:rFonts w:ascii="Consolas" w:eastAsia="Times New Roman" w:hAnsi="Consolas" w:cs="Times New Roman"/>
               <w:color w:val="111111"/>
               <w:kern w:val="36"/>
-              <w:lang w:val="de-DE"/>
+              <w:lang w:val="hu-HU"/>
             </w:rPr>
           </w:pPr>
           <w:r>
@@ -107,7 +115,7 @@
               <w:rFonts w:ascii="Consolas" w:eastAsia="Times New Roman" w:hAnsi="Consolas" w:cs="Times New Roman"/>
               <w:color w:val="111111"/>
               <w:kern w:val="36"/>
-              <w:lang w:val="de-DE"/>
+              <w:lang w:val="hu-HU"/>
             </w:rPr>
             <w:t>Bendicsek Márton Bendegúz</w:t>
           </w:r>
@@ -118,7 +126,7 @@
               <w:rFonts w:ascii="Consolas" w:eastAsia="Times New Roman" w:hAnsi="Consolas" w:cs="Times New Roman"/>
               <w:color w:val="111111"/>
               <w:kern w:val="36"/>
-              <w:lang w:val="de-DE"/>
+              <w:lang w:val="hu-HU"/>
             </w:rPr>
           </w:pPr>
         </w:p>
@@ -128,21 +136,35 @@
               <w:rFonts w:ascii="Consolas" w:eastAsia="Times New Roman" w:hAnsi="Consolas" w:cs="Times New Roman"/>
               <w:color w:val="111111"/>
               <w:kern w:val="36"/>
+              <w:lang w:val="hu-HU"/>
             </w:rPr>
           </w:pPr>
+          <w:proofErr w:type="spellStart"/>
           <w:r>
             <w:rPr>
               <w:rFonts w:ascii="Consolas" w:eastAsia="Times New Roman" w:hAnsi="Consolas" w:cs="Times New Roman"/>
               <w:color w:val="111111"/>
               <w:kern w:val="36"/>
+              <w:lang w:val="hu-HU"/>
             </w:rPr>
-            <w:t xml:space="preserve">Github: </w:t>
+            <w:t>Github</w:t>
+          </w:r>
+          <w:proofErr w:type="spellEnd"/>
+          <w:r>
+            <w:rPr>
+              <w:rFonts w:ascii="Consolas" w:eastAsia="Times New Roman" w:hAnsi="Consolas" w:cs="Times New Roman"/>
+              <w:color w:val="111111"/>
+              <w:kern w:val="36"/>
+              <w:lang w:val="hu-HU"/>
+            </w:rPr>
+            <w:t xml:space="preserve">: </w:t>
           </w:r>
           <w:r>
             <w:rPr>
               <w:rFonts w:ascii="Consolas" w:eastAsia="Times New Roman" w:hAnsi="Consolas" w:cs="Times New Roman"/>
               <w:color w:val="111111"/>
               <w:kern w:val="36"/>
+              <w:lang w:val="hu-HU"/>
             </w:rPr>
             <w:t>https://github.com/bendicsekb/semantic_web.git</w:t>
           </w:r>
@@ -155,6 +177,7 @@
               <w:kern w:val="36"/>
               <w:sz w:val="60"/>
               <w:szCs w:val="60"/>
+              <w:lang w:val="hu-HU"/>
             </w:rPr>
           </w:pPr>
           <w:r>
@@ -164,6 +187,7 @@
               <w:kern w:val="36"/>
               <w:sz w:val="60"/>
               <w:szCs w:val="60"/>
+              <w:lang w:val="hu-HU"/>
             </w:rPr>
             <w:br w:type="page"/>
           </w:r>
@@ -180,6 +204,7 @@
           <w:kern w:val="36"/>
           <w:sz w:val="56"/>
           <w:szCs w:val="56"/>
+          <w:lang w:val="hu-HU"/>
         </w:rPr>
       </w:pPr>
       <w:r>
@@ -189,6 +214,7 @@
           <w:kern w:val="36"/>
           <w:sz w:val="56"/>
           <w:szCs w:val="56"/>
+          <w:lang w:val="hu-HU"/>
         </w:rPr>
         <w:lastRenderedPageBreak/>
         <w:t>Feladat 1</w:t>
@@ -200,6 +226,7 @@
           <w:kern w:val="36"/>
           <w:sz w:val="56"/>
           <w:szCs w:val="56"/>
+          <w:lang w:val="hu-HU"/>
         </w:rPr>
         <w:t xml:space="preserve"> indexelés</w:t>
       </w:r>
@@ -208,105 +235,272 @@
       <w:pPr>
         <w:rPr>
           <w:rFonts w:ascii="Consolas" w:hAnsi="Consolas"/>
-        </w:rPr>
-      </w:pPr>
-      <w:r>
-        <w:rPr>
-          <w:rFonts w:ascii="Consolas" w:hAnsi="Consolas"/>
-        </w:rPr>
-        <w:t>Egyszerű indexelést pythonban dictionarykkel érdemes csinálni, hiszen az már egy indexelt adatstruktúra. A fájlokat beolvasva szavakra és fájlokra is raktam indexet.</w:t>
-      </w:r>
-    </w:p>
-    <w:p>
-      <w:pPr>
-        <w:rPr>
-          <w:rFonts w:ascii="Consolas" w:hAnsi="Consolas"/>
-        </w:rPr>
-      </w:pPr>
-      <w:r>
-        <w:rPr>
-          <w:rFonts w:ascii="Consolas" w:hAnsi="Consolas"/>
-        </w:rPr>
-        <w:t xml:space="preserve">A program használatához a create_index.py-t a tartalmazó mappából kell futtatni (python 3.8), két kikötéssel: </w:t>
-      </w:r>
-    </w:p>
-    <w:p>
-      <w:pPr>
-        <w:rPr>
-          <w:rFonts w:ascii="Consolas" w:hAnsi="Consolas"/>
-          <w:lang w:val="de-DE"/>
-        </w:rPr>
-      </w:pPr>
-      <w:r>
-        <w:rPr>
-          <w:rFonts w:ascii="Consolas" w:hAnsi="Consolas"/>
-          <w:lang w:val="de-DE"/>
-        </w:rPr>
-        <w:t>az indexelendő szöveg kiterjesztése nem lehet .json</w:t>
-      </w:r>
-    </w:p>
-    <w:p>
-      <w:pPr>
-        <w:rPr>
-          <w:rFonts w:ascii="Consolas" w:hAnsi="Consolas"/>
-        </w:rPr>
-      </w:pPr>
-      <w:r>
-        <w:rPr>
-          <w:rFonts w:ascii="Consolas" w:hAnsi="Consolas"/>
-        </w:rPr>
-        <w:t>a fájlok a create_index.py mappájától relatív “../res/indexing” mappában legyenek</w:t>
-      </w:r>
-    </w:p>
-    <w:p>
-      <w:pPr>
-        <w:rPr>
-          <w:rFonts w:ascii="Consolas" w:hAnsi="Consolas"/>
-        </w:rPr>
-      </w:pPr>
-    </w:p>
-    <w:p>
-      <w:pPr>
-        <w:rPr>
-          <w:rFonts w:ascii="Consolas" w:hAnsi="Consolas"/>
-        </w:rPr>
-      </w:pPr>
-      <w:r>
-        <w:rPr>
-          <w:rFonts w:ascii="Consolas" w:hAnsi="Consolas"/>
-        </w:rPr>
-        <w:t xml:space="preserve">A program felépít egy indexet, majd elmenti a simple_indexes.json fájlba. </w:t>
-      </w:r>
-    </w:p>
-    <w:p>
-      <w:pPr>
-        <w:rPr>
-          <w:rFonts w:ascii="Consolas" w:hAnsi="Consolas"/>
-        </w:rPr>
-      </w:pPr>
-      <w:r>
-        <w:rPr>
-          <w:rFonts w:ascii="Consolas" w:hAnsi="Consolas"/>
+          <w:lang w:val="hu-HU"/>
+        </w:rPr>
+      </w:pPr>
+      <w:r>
+        <w:rPr>
+          <w:rFonts w:ascii="Consolas" w:hAnsi="Consolas"/>
+          <w:lang w:val="hu-HU"/>
+        </w:rPr>
+        <w:t xml:space="preserve">Egyszerű indexelést </w:t>
+      </w:r>
+      <w:proofErr w:type="spellStart"/>
+      <w:r>
+        <w:rPr>
+          <w:rFonts w:ascii="Consolas" w:hAnsi="Consolas"/>
+          <w:lang w:val="hu-HU"/>
+        </w:rPr>
+        <w:t>pythonban</w:t>
+      </w:r>
+      <w:proofErr w:type="spellEnd"/>
+      <w:r>
+        <w:rPr>
+          <w:rFonts w:ascii="Consolas" w:hAnsi="Consolas"/>
+          <w:lang w:val="hu-HU"/>
+        </w:rPr>
+        <w:t xml:space="preserve"> </w:t>
+      </w:r>
+      <w:proofErr w:type="spellStart"/>
+      <w:r>
+        <w:rPr>
+          <w:rFonts w:ascii="Consolas" w:hAnsi="Consolas"/>
+          <w:lang w:val="hu-HU"/>
+        </w:rPr>
+        <w:t>dictionarykkel</w:t>
+      </w:r>
+      <w:proofErr w:type="spellEnd"/>
+      <w:r>
+        <w:rPr>
+          <w:rFonts w:ascii="Consolas" w:hAnsi="Consolas"/>
+          <w:lang w:val="hu-HU"/>
+        </w:rPr>
+        <w:t xml:space="preserve"> érdemes csinálni, hiszen az már egy indexelt adatstruktúra. A </w:t>
+      </w:r>
+      <w:proofErr w:type="gramStart"/>
+      <w:r>
+        <w:rPr>
+          <w:rFonts w:ascii="Consolas" w:hAnsi="Consolas"/>
+          <w:lang w:val="hu-HU"/>
+        </w:rPr>
+        <w:t>fájlokat</w:t>
+      </w:r>
+      <w:proofErr w:type="gramEnd"/>
+      <w:r>
+        <w:rPr>
+          <w:rFonts w:ascii="Consolas" w:hAnsi="Consolas"/>
+          <w:lang w:val="hu-HU"/>
+        </w:rPr>
+        <w:t xml:space="preserve"> beolvasva szavakra és fájlokra is raktam indexet.</w:t>
+      </w:r>
+    </w:p>
+    <w:p>
+      <w:pPr>
+        <w:rPr>
+          <w:rFonts w:ascii="Consolas" w:hAnsi="Consolas"/>
+          <w:lang w:val="hu-HU"/>
+        </w:rPr>
+      </w:pPr>
+      <w:r>
+        <w:rPr>
+          <w:rFonts w:ascii="Consolas" w:hAnsi="Consolas"/>
+          <w:lang w:val="hu-HU"/>
+        </w:rPr>
+        <w:t xml:space="preserve">A program használatához a create_index.py-t a tartalmazó </w:t>
+      </w:r>
+      <w:proofErr w:type="gramStart"/>
+      <w:r>
+        <w:rPr>
+          <w:rFonts w:ascii="Consolas" w:hAnsi="Consolas"/>
+          <w:lang w:val="hu-HU"/>
+        </w:rPr>
+        <w:t>mappából</w:t>
+      </w:r>
+      <w:proofErr w:type="gramEnd"/>
+      <w:r>
+        <w:rPr>
+          <w:rFonts w:ascii="Consolas" w:hAnsi="Consolas"/>
+          <w:lang w:val="hu-HU"/>
+        </w:rPr>
+        <w:t xml:space="preserve"> kell futtatni (</w:t>
+      </w:r>
+      <w:proofErr w:type="spellStart"/>
+      <w:r>
+        <w:rPr>
+          <w:rFonts w:ascii="Consolas" w:hAnsi="Consolas"/>
+          <w:lang w:val="hu-HU"/>
+        </w:rPr>
+        <w:t>python</w:t>
+      </w:r>
+      <w:proofErr w:type="spellEnd"/>
+      <w:r>
+        <w:rPr>
+          <w:rFonts w:ascii="Consolas" w:hAnsi="Consolas"/>
+          <w:lang w:val="hu-HU"/>
+        </w:rPr>
+        <w:t xml:space="preserve"> 3.8), két kikötéssel: </w:t>
+      </w:r>
+    </w:p>
+    <w:p>
+      <w:pPr>
+        <w:rPr>
+          <w:rFonts w:ascii="Consolas" w:hAnsi="Consolas"/>
+          <w:lang w:val="hu-HU"/>
+        </w:rPr>
+      </w:pPr>
+      <w:proofErr w:type="gramStart"/>
+      <w:r>
+        <w:rPr>
+          <w:rFonts w:ascii="Consolas" w:hAnsi="Consolas"/>
+          <w:lang w:val="hu-HU"/>
+        </w:rPr>
+        <w:t>az</w:t>
+      </w:r>
+      <w:proofErr w:type="gramEnd"/>
+      <w:r>
+        <w:rPr>
+          <w:rFonts w:ascii="Consolas" w:hAnsi="Consolas"/>
+          <w:lang w:val="hu-HU"/>
+        </w:rPr>
+        <w:t xml:space="preserve"> indexelendő szöveg kiterjesztése nem lehet .</w:t>
+      </w:r>
+      <w:proofErr w:type="spellStart"/>
+      <w:r>
+        <w:rPr>
+          <w:rFonts w:ascii="Consolas" w:hAnsi="Consolas"/>
+          <w:lang w:val="hu-HU"/>
+        </w:rPr>
+        <w:t>json</w:t>
+      </w:r>
+      <w:proofErr w:type="spellEnd"/>
+    </w:p>
+    <w:p>
+      <w:pPr>
+        <w:rPr>
+          <w:rFonts w:ascii="Consolas" w:hAnsi="Consolas"/>
+          <w:lang w:val="hu-HU"/>
+        </w:rPr>
+      </w:pPr>
+      <w:r>
+        <w:rPr>
+          <w:rFonts w:ascii="Consolas" w:hAnsi="Consolas"/>
+          <w:lang w:val="hu-HU"/>
+        </w:rPr>
+        <w:t xml:space="preserve">a </w:t>
+      </w:r>
+      <w:proofErr w:type="gramStart"/>
+      <w:r>
+        <w:rPr>
+          <w:rFonts w:ascii="Consolas" w:hAnsi="Consolas"/>
+          <w:lang w:val="hu-HU"/>
+        </w:rPr>
+        <w:t>fájlok</w:t>
+      </w:r>
+      <w:proofErr w:type="gramEnd"/>
+      <w:r>
+        <w:rPr>
+          <w:rFonts w:ascii="Consolas" w:hAnsi="Consolas"/>
+          <w:lang w:val="hu-HU"/>
+        </w:rPr>
+        <w:t xml:space="preserve"> a create_index.py mappájától relatív “../res/indexing” mappában legyenek</w:t>
+      </w:r>
+    </w:p>
+    <w:p>
+      <w:pPr>
+        <w:rPr>
+          <w:rFonts w:ascii="Consolas" w:hAnsi="Consolas"/>
+          <w:lang w:val="hu-HU"/>
+        </w:rPr>
+      </w:pPr>
+    </w:p>
+    <w:p>
+      <w:pPr>
+        <w:rPr>
+          <w:rFonts w:ascii="Consolas" w:hAnsi="Consolas"/>
+          <w:lang w:val="hu-HU"/>
+        </w:rPr>
+      </w:pPr>
+      <w:r>
+        <w:rPr>
+          <w:rFonts w:ascii="Consolas" w:hAnsi="Consolas"/>
+          <w:lang w:val="hu-HU"/>
+        </w:rPr>
+        <w:t xml:space="preserve">A program felépít egy indexet, majd elmenti a </w:t>
+      </w:r>
+      <w:proofErr w:type="spellStart"/>
+      <w:r>
+        <w:rPr>
+          <w:rFonts w:ascii="Consolas" w:hAnsi="Consolas"/>
+          <w:lang w:val="hu-HU"/>
+        </w:rPr>
+        <w:t>simple_indexes.json</w:t>
+      </w:r>
+      <w:proofErr w:type="spellEnd"/>
+      <w:r>
+        <w:rPr>
+          <w:rFonts w:ascii="Consolas" w:hAnsi="Consolas"/>
+          <w:lang w:val="hu-HU"/>
+        </w:rPr>
+        <w:t xml:space="preserve"> </w:t>
+      </w:r>
+      <w:proofErr w:type="gramStart"/>
+      <w:r>
+        <w:rPr>
+          <w:rFonts w:ascii="Consolas" w:hAnsi="Consolas"/>
+          <w:lang w:val="hu-HU"/>
+        </w:rPr>
+        <w:t>fájlba</w:t>
+      </w:r>
+      <w:proofErr w:type="gramEnd"/>
+      <w:r>
+        <w:rPr>
+          <w:rFonts w:ascii="Consolas" w:hAnsi="Consolas"/>
+          <w:lang w:val="hu-HU"/>
+        </w:rPr>
+        <w:t xml:space="preserve">. </w:t>
+      </w:r>
+    </w:p>
+    <w:p>
+      <w:pPr>
+        <w:rPr>
+          <w:rFonts w:ascii="Consolas" w:hAnsi="Consolas"/>
+          <w:lang w:val="hu-HU"/>
+        </w:rPr>
+      </w:pPr>
+      <w:r>
+        <w:rPr>
+          <w:rFonts w:ascii="Consolas" w:hAnsi="Consolas"/>
+          <w:lang w:val="hu-HU"/>
         </w:rPr>
         <w:t>Példa az indexre</w:t>
       </w:r>
       <w:r>
         <w:rPr>
           <w:rFonts w:ascii="Consolas" w:hAnsi="Consolas"/>
-        </w:rPr>
-        <w:t xml:space="preserve"> (python annotációkkal</w:t>
-      </w:r>
-      <w:bookmarkStart w:id="0" w:name="_GoBack"/>
-      <w:bookmarkEnd w:id="0"/>
-      <w:r>
-        <w:rPr>
-          <w:rFonts w:ascii="Consolas" w:hAnsi="Consolas"/>
-        </w:rPr>
-        <w:t>)</w:t>
-      </w:r>
-      <w:r>
-        <w:rPr>
-          <w:rFonts w:ascii="Consolas" w:hAnsi="Consolas"/>
+          <w:lang w:val="hu-HU"/>
+        </w:rPr>
+        <w:t xml:space="preserve"> (</w:t>
+      </w:r>
+      <w:proofErr w:type="spellStart"/>
+      <w:r>
+        <w:rPr>
+          <w:rFonts w:ascii="Consolas" w:hAnsi="Consolas"/>
+          <w:lang w:val="hu-HU"/>
+        </w:rPr>
+        <w:t>python</w:t>
+      </w:r>
+      <w:proofErr w:type="spellEnd"/>
+      <w:r>
+        <w:rPr>
+          <w:rFonts w:ascii="Consolas" w:hAnsi="Consolas"/>
+          <w:lang w:val="hu-HU"/>
+        </w:rPr>
+        <w:t xml:space="preserve"> annotációkkal)</w:t>
+      </w:r>
+      <w:r>
+        <w:rPr>
+          <w:rFonts w:ascii="Consolas" w:hAnsi="Consolas"/>
+          <w:lang w:val="hu-HU"/>
         </w:rPr>
         <w:t>:</w:t>
       </w:r>
@@ -340,16 +534,18 @@
           <w:color w:val="808080"/>
           <w:sz w:val="20"/>
           <w:szCs w:val="20"/>
-        </w:rPr>
-      </w:pPr>
-      <w:r>
-        <w:rPr>
-          <w:rFonts w:ascii="Consolas" w:eastAsia="Times New Roman" w:hAnsi="Consolas" w:cs="Courier New"/>
-          <w:i/>
-          <w:iCs/>
-          <w:color w:val="808080"/>
-          <w:sz w:val="20"/>
-          <w:szCs w:val="20"/>
+          <w:lang w:val="hu-HU"/>
+        </w:rPr>
+      </w:pPr>
+      <w:r>
+        <w:rPr>
+          <w:rFonts w:ascii="Consolas" w:eastAsia="Times New Roman" w:hAnsi="Consolas" w:cs="Courier New"/>
+          <w:i/>
+          <w:iCs/>
+          <w:color w:val="808080"/>
+          <w:sz w:val="20"/>
+          <w:szCs w:val="20"/>
+          <w:lang w:val="hu-HU"/>
         </w:rPr>
         <w:t>{</w:t>
       </w:r>
@@ -383,27 +579,56 @@
           <w:color w:val="808080"/>
           <w:sz w:val="20"/>
           <w:szCs w:val="20"/>
-        </w:rPr>
-      </w:pPr>
-      <w:r>
-        <w:rPr>
-          <w:rFonts w:ascii="Consolas" w:eastAsia="Times New Roman" w:hAnsi="Consolas" w:cs="Courier New"/>
-          <w:i/>
-          <w:iCs/>
-          <w:color w:val="808080"/>
-          <w:sz w:val="20"/>
-          <w:szCs w:val="20"/>
-        </w:rPr>
-        <w:t>'words': {</w:t>
-      </w:r>
-      <w:r>
-        <w:rPr>
-          <w:rFonts w:ascii="Consolas" w:eastAsia="Times New Roman" w:hAnsi="Consolas" w:cs="Courier New"/>
-          <w:i/>
-          <w:iCs/>
-          <w:color w:val="808080"/>
-          <w:sz w:val="20"/>
-          <w:szCs w:val="20"/>
+          <w:lang w:val="hu-HU"/>
+        </w:rPr>
+      </w:pPr>
+      <w:r>
+        <w:rPr>
+          <w:rFonts w:ascii="Consolas" w:eastAsia="Times New Roman" w:hAnsi="Consolas" w:cs="Courier New"/>
+          <w:i/>
+          <w:iCs/>
+          <w:color w:val="808080"/>
+          <w:sz w:val="20"/>
+          <w:szCs w:val="20"/>
+          <w:lang w:val="hu-HU"/>
+        </w:rPr>
+        <w:t>'</w:t>
+      </w:r>
+      <w:proofErr w:type="spellStart"/>
+      <w:r>
+        <w:rPr>
+          <w:rFonts w:ascii="Consolas" w:eastAsia="Times New Roman" w:hAnsi="Consolas" w:cs="Courier New"/>
+          <w:i/>
+          <w:iCs/>
+          <w:color w:val="808080"/>
+          <w:sz w:val="20"/>
+          <w:szCs w:val="20"/>
+          <w:lang w:val="hu-HU"/>
+        </w:rPr>
+        <w:t>words</w:t>
+      </w:r>
+      <w:proofErr w:type="spellEnd"/>
+      <w:r>
+        <w:rPr>
+          <w:rFonts w:ascii="Consolas" w:eastAsia="Times New Roman" w:hAnsi="Consolas" w:cs="Courier New"/>
+          <w:i/>
+          <w:iCs/>
+          <w:color w:val="808080"/>
+          <w:sz w:val="20"/>
+          <w:szCs w:val="20"/>
+          <w:lang w:val="hu-HU"/>
+        </w:rPr>
+        <w:t>': {</w:t>
+      </w:r>
+      <w:r>
+        <w:rPr>
+          <w:rFonts w:ascii="Consolas" w:eastAsia="Times New Roman" w:hAnsi="Consolas" w:cs="Courier New"/>
+          <w:i/>
+          <w:iCs/>
+          <w:color w:val="808080"/>
+          <w:sz w:val="20"/>
+          <w:szCs w:val="20"/>
+          <w:lang w:val="hu-HU"/>
         </w:rPr>
         <w:tab/>
       </w:r>
@@ -415,17 +640,33 @@
           <w:color w:val="808080"/>
           <w:sz w:val="20"/>
           <w:szCs w:val="20"/>
-        </w:rPr>
-        <w:t>'john</w:t>
-      </w:r>
-      <w:r>
-        <w:rPr>
-          <w:rFonts w:ascii="Consolas" w:eastAsia="Times New Roman" w:hAnsi="Consolas" w:cs="Courier New"/>
-          <w:i/>
-          <w:iCs/>
-          <w:color w:val="808080"/>
-          <w:sz w:val="20"/>
-          <w:szCs w:val="20"/>
+          <w:lang w:val="hu-HU"/>
+        </w:rPr>
+        <w:t>'</w:t>
+      </w:r>
+      <w:proofErr w:type="spellStart"/>
+      <w:r>
+        <w:rPr>
+          <w:rFonts w:ascii="Consolas" w:eastAsia="Times New Roman" w:hAnsi="Consolas" w:cs="Courier New"/>
+          <w:i/>
+          <w:iCs/>
+          <w:color w:val="808080"/>
+          <w:sz w:val="20"/>
+          <w:szCs w:val="20"/>
+          <w:lang w:val="hu-HU"/>
+        </w:rPr>
+        <w:t>john</w:t>
+      </w:r>
+      <w:proofErr w:type="spellEnd"/>
+      <w:r>
+        <w:rPr>
+          <w:rFonts w:ascii="Consolas" w:eastAsia="Times New Roman" w:hAnsi="Consolas" w:cs="Courier New"/>
+          <w:i/>
+          <w:iCs/>
+          <w:color w:val="808080"/>
+          <w:sz w:val="20"/>
+          <w:szCs w:val="20"/>
+          <w:lang w:val="hu-HU"/>
         </w:rPr>
         <w:t>': {'document1': 3, 'document2'</w:t>
       </w:r>
@@ -437,6 +678,7 @@
           <w:color w:val="808080"/>
           <w:sz w:val="20"/>
           <w:szCs w:val="20"/>
+          <w:lang w:val="hu-HU"/>
         </w:rPr>
         <w:t xml:space="preserve">: 5}, </w:t>
       </w:r>
@@ -470,16 +712,18 @@
           <w:color w:val="808080"/>
           <w:sz w:val="20"/>
           <w:szCs w:val="20"/>
-        </w:rPr>
-      </w:pPr>
-      <w:r>
-        <w:rPr>
-          <w:rFonts w:ascii="Consolas" w:eastAsia="Times New Roman" w:hAnsi="Consolas" w:cs="Courier New"/>
-          <w:i/>
-          <w:iCs/>
-          <w:color w:val="808080"/>
-          <w:sz w:val="20"/>
-          <w:szCs w:val="20"/>
+          <w:lang w:val="hu-HU"/>
+        </w:rPr>
+      </w:pPr>
+      <w:r>
+        <w:rPr>
+          <w:rFonts w:ascii="Consolas" w:eastAsia="Times New Roman" w:hAnsi="Consolas" w:cs="Courier New"/>
+          <w:i/>
+          <w:iCs/>
+          <w:color w:val="808080"/>
+          <w:sz w:val="20"/>
+          <w:szCs w:val="20"/>
+          <w:lang w:val="hu-HU"/>
         </w:rPr>
         <w:tab/>
       </w:r>
@@ -491,6 +735,7 @@
           <w:color w:val="808080"/>
           <w:sz w:val="20"/>
           <w:szCs w:val="20"/>
+          <w:lang w:val="hu-HU"/>
         </w:rPr>
         <w:tab/>
       </w:r>
@@ -502,28 +747,59 @@
           <w:color w:val="808080"/>
           <w:sz w:val="20"/>
           <w:szCs w:val="20"/>
-        </w:rPr>
-        <w:t>'doe' : {'d</w:t>
-      </w:r>
-      <w:r>
-        <w:rPr>
-          <w:rFonts w:ascii="Consolas" w:eastAsia="Times New Roman" w:hAnsi="Consolas" w:cs="Courier New"/>
-          <w:i/>
-          <w:iCs/>
-          <w:color w:val="808080"/>
-          <w:sz w:val="20"/>
-          <w:szCs w:val="20"/>
-        </w:rPr>
-        <w:t>ocument1': 1, 'document3': 2}</w:t>
-      </w:r>
-      <w:r>
-        <w:rPr>
-          <w:rFonts w:ascii="Consolas" w:eastAsia="Times New Roman" w:hAnsi="Consolas" w:cs="Courier New"/>
-          <w:i/>
-          <w:iCs/>
-          <w:color w:val="808080"/>
-          <w:sz w:val="20"/>
-          <w:szCs w:val="20"/>
+          <w:lang w:val="hu-HU"/>
+        </w:rPr>
+        <w:t>'</w:t>
+      </w:r>
+      <w:proofErr w:type="spellStart"/>
+      <w:r>
+        <w:rPr>
+          <w:rFonts w:ascii="Consolas" w:eastAsia="Times New Roman" w:hAnsi="Consolas" w:cs="Courier New"/>
+          <w:i/>
+          <w:iCs/>
+          <w:color w:val="808080"/>
+          <w:sz w:val="20"/>
+          <w:szCs w:val="20"/>
+          <w:lang w:val="hu-HU"/>
+        </w:rPr>
+        <w:t>doe</w:t>
+      </w:r>
+      <w:proofErr w:type="spellEnd"/>
+      <w:proofErr w:type="gramStart"/>
+      <w:r>
+        <w:rPr>
+          <w:rFonts w:ascii="Consolas" w:eastAsia="Times New Roman" w:hAnsi="Consolas" w:cs="Courier New"/>
+          <w:i/>
+          <w:iCs/>
+          <w:color w:val="808080"/>
+          <w:sz w:val="20"/>
+          <w:szCs w:val="20"/>
+          <w:lang w:val="hu-HU"/>
+        </w:rPr>
+        <w:t>' :</w:t>
+      </w:r>
+      <w:proofErr w:type="gramEnd"/>
+      <w:r>
+        <w:rPr>
+          <w:rFonts w:ascii="Consolas" w:eastAsia="Times New Roman" w:hAnsi="Consolas" w:cs="Courier New"/>
+          <w:i/>
+          <w:iCs/>
+          <w:color w:val="808080"/>
+          <w:sz w:val="20"/>
+          <w:szCs w:val="20"/>
+          <w:lang w:val="hu-HU"/>
+        </w:rPr>
+        <w:t xml:space="preserve"> {'document1': 1, 'document3': 2}</w:t>
+      </w:r>
+      <w:r>
+        <w:rPr>
+          <w:rFonts w:ascii="Consolas" w:eastAsia="Times New Roman" w:hAnsi="Consolas" w:cs="Courier New"/>
+          <w:i/>
+          <w:iCs/>
+          <w:color w:val="808080"/>
+          <w:sz w:val="20"/>
+          <w:szCs w:val="20"/>
+          <w:lang w:val="hu-HU"/>
         </w:rPr>
         <w:t>}</w:t>
       </w:r>
@@ -535,6 +811,7 @@
           <w:color w:val="808080"/>
           <w:sz w:val="20"/>
           <w:szCs w:val="20"/>
+          <w:lang w:val="hu-HU"/>
         </w:rPr>
         <w:t>,</w:t>
       </w:r>
@@ -546,28 +823,46 @@
           <w:color w:val="808080"/>
           <w:sz w:val="20"/>
           <w:szCs w:val="20"/>
+          <w:lang w:val="hu-HU"/>
         </w:rPr>
         <w:br/>
-      </w:r>
-      <w:r>
-        <w:rPr>
-          <w:rFonts w:ascii="Consolas" w:eastAsia="Times New Roman" w:hAnsi="Consolas" w:cs="Courier New"/>
-          <w:i/>
-          <w:iCs/>
-          <w:color w:val="808080"/>
-          <w:sz w:val="20"/>
-          <w:szCs w:val="20"/>
-        </w:rPr>
-        <w:t>'documents': {</w:t>
-      </w:r>
-      <w:r>
-        <w:rPr>
-          <w:rFonts w:ascii="Consolas" w:eastAsia="Times New Roman" w:hAnsi="Consolas" w:cs="Courier New"/>
-          <w:i/>
-          <w:iCs/>
-          <w:color w:val="808080"/>
-          <w:sz w:val="20"/>
-          <w:szCs w:val="20"/>
+        <w:t>'</w:t>
+      </w:r>
+      <w:proofErr w:type="spellStart"/>
+      <w:r>
+        <w:rPr>
+          <w:rFonts w:ascii="Consolas" w:eastAsia="Times New Roman" w:hAnsi="Consolas" w:cs="Courier New"/>
+          <w:i/>
+          <w:iCs/>
+          <w:color w:val="808080"/>
+          <w:sz w:val="20"/>
+          <w:szCs w:val="20"/>
+          <w:lang w:val="hu-HU"/>
+        </w:rPr>
+        <w:t>documents</w:t>
+      </w:r>
+      <w:proofErr w:type="spellEnd"/>
+      <w:r>
+        <w:rPr>
+          <w:rFonts w:ascii="Consolas" w:eastAsia="Times New Roman" w:hAnsi="Consolas" w:cs="Courier New"/>
+          <w:i/>
+          <w:iCs/>
+          <w:color w:val="808080"/>
+          <w:sz w:val="20"/>
+          <w:szCs w:val="20"/>
+          <w:lang w:val="hu-HU"/>
+        </w:rPr>
+        <w:t>': {</w:t>
+      </w:r>
+      <w:r>
+        <w:rPr>
+          <w:rFonts w:ascii="Consolas" w:eastAsia="Times New Roman" w:hAnsi="Consolas" w:cs="Courier New"/>
+          <w:i/>
+          <w:iCs/>
+          <w:color w:val="808080"/>
+          <w:sz w:val="20"/>
+          <w:szCs w:val="20"/>
+          <w:lang w:val="hu-HU"/>
         </w:rPr>
         <w:tab/>
       </w:r>
@@ -579,6 +874,7 @@
           <w:color w:val="808080"/>
           <w:sz w:val="20"/>
           <w:szCs w:val="20"/>
+          <w:lang w:val="hu-HU"/>
         </w:rPr>
         <w:t>'</w:t>
       </w:r>
@@ -590,6 +886,7 @@
           <w:color w:val="808080"/>
           <w:sz w:val="20"/>
           <w:szCs w:val="20"/>
+          <w:lang w:val="hu-HU"/>
         </w:rPr>
         <w:t>document1</w:t>
       </w:r>
@@ -601,6 +898,7 @@
           <w:color w:val="808080"/>
           <w:sz w:val="20"/>
           <w:szCs w:val="20"/>
+          <w:lang w:val="hu-HU"/>
         </w:rPr>
         <w:t>'</w:t>
       </w:r>
@@ -612,6 +910,7 @@
           <w:color w:val="808080"/>
           <w:sz w:val="20"/>
           <w:szCs w:val="20"/>
+          <w:lang w:val="hu-HU"/>
         </w:rPr>
         <w:t xml:space="preserve">: {'foo':2, 'bar':1 }, </w:t>
       </w:r>
@@ -645,16 +944,18 @@
           <w:color w:val="808080"/>
           <w:sz w:val="20"/>
           <w:szCs w:val="20"/>
-        </w:rPr>
-      </w:pPr>
-      <w:r>
-        <w:rPr>
-          <w:rFonts w:ascii="Consolas" w:eastAsia="Times New Roman" w:hAnsi="Consolas" w:cs="Courier New"/>
-          <w:i/>
-          <w:iCs/>
-          <w:color w:val="808080"/>
-          <w:sz w:val="20"/>
-          <w:szCs w:val="20"/>
+          <w:lang w:val="hu-HU"/>
+        </w:rPr>
+      </w:pPr>
+      <w:r>
+        <w:rPr>
+          <w:rFonts w:ascii="Consolas" w:eastAsia="Times New Roman" w:hAnsi="Consolas" w:cs="Courier New"/>
+          <w:i/>
+          <w:iCs/>
+          <w:color w:val="808080"/>
+          <w:sz w:val="20"/>
+          <w:szCs w:val="20"/>
+          <w:lang w:val="hu-HU"/>
         </w:rPr>
         <w:tab/>
       </w:r>
@@ -666,6 +967,7 @@
           <w:color w:val="808080"/>
           <w:sz w:val="20"/>
           <w:szCs w:val="20"/>
+          <w:lang w:val="hu-HU"/>
         </w:rPr>
         <w:tab/>
       </w:r>
@@ -677,8 +979,61 @@
           <w:color w:val="808080"/>
           <w:sz w:val="20"/>
           <w:szCs w:val="20"/>
-        </w:rPr>
-        <w:t xml:space="preserve">'document2':{'asd': 1, 'bsd': 5}} </w:t>
+          <w:lang w:val="hu-HU"/>
+        </w:rPr>
+        <w:t>'document2':{'</w:t>
+      </w:r>
+      <w:proofErr w:type="spellStart"/>
+      <w:r>
+        <w:rPr>
+          <w:rFonts w:ascii="Consolas" w:eastAsia="Times New Roman" w:hAnsi="Consolas" w:cs="Courier New"/>
+          <w:i/>
+          <w:iCs/>
+          <w:color w:val="808080"/>
+          <w:sz w:val="20"/>
+          <w:szCs w:val="20"/>
+          <w:lang w:val="hu-HU"/>
+        </w:rPr>
+        <w:t>asd</w:t>
+      </w:r>
+      <w:proofErr w:type="spellEnd"/>
+      <w:r>
+        <w:rPr>
+          <w:rFonts w:ascii="Consolas" w:eastAsia="Times New Roman" w:hAnsi="Consolas" w:cs="Courier New"/>
+          <w:i/>
+          <w:iCs/>
+          <w:color w:val="808080"/>
+          <w:sz w:val="20"/>
+          <w:szCs w:val="20"/>
+          <w:lang w:val="hu-HU"/>
+        </w:rPr>
+        <w:t>': 1, '</w:t>
+      </w:r>
+      <w:proofErr w:type="spellStart"/>
+      <w:r>
+        <w:rPr>
+          <w:rFonts w:ascii="Consolas" w:eastAsia="Times New Roman" w:hAnsi="Consolas" w:cs="Courier New"/>
+          <w:i/>
+          <w:iCs/>
+          <w:color w:val="808080"/>
+          <w:sz w:val="20"/>
+          <w:szCs w:val="20"/>
+          <w:lang w:val="hu-HU"/>
+        </w:rPr>
+        <w:t>bsd</w:t>
+      </w:r>
+      <w:proofErr w:type="spellEnd"/>
+      <w:r>
+        <w:rPr>
+          <w:rFonts w:ascii="Consolas" w:eastAsia="Times New Roman" w:hAnsi="Consolas" w:cs="Courier New"/>
+          <w:i/>
+          <w:iCs/>
+          <w:color w:val="808080"/>
+          <w:sz w:val="20"/>
+          <w:szCs w:val="20"/>
+          <w:lang w:val="hu-HU"/>
+        </w:rPr>
+        <w:t xml:space="preserve">': 5}} </w:t>
       </w:r>
     </w:p>
     <w:p>
@@ -708,16 +1063,18 @@
           <w:color w:val="000000"/>
           <w:sz w:val="20"/>
           <w:szCs w:val="20"/>
-        </w:rPr>
-      </w:pPr>
-      <w:r>
-        <w:rPr>
-          <w:rFonts w:ascii="Consolas" w:eastAsia="Times New Roman" w:hAnsi="Consolas" w:cs="Courier New"/>
-          <w:i/>
-          <w:iCs/>
-          <w:color w:val="808080"/>
-          <w:sz w:val="20"/>
-          <w:szCs w:val="20"/>
+          <w:lang w:val="hu-HU"/>
+        </w:rPr>
+      </w:pPr>
+      <w:r>
+        <w:rPr>
+          <w:rFonts w:ascii="Consolas" w:eastAsia="Times New Roman" w:hAnsi="Consolas" w:cs="Courier New"/>
+          <w:i/>
+          <w:iCs/>
+          <w:color w:val="808080"/>
+          <w:sz w:val="20"/>
+          <w:szCs w:val="20"/>
+          <w:lang w:val="hu-HU"/>
         </w:rPr>
         <w:t>}</w:t>
       </w:r>
@@ -726,6 +1083,7 @@
       <w:pPr>
         <w:rPr>
           <w:rFonts w:ascii="Consolas" w:hAnsi="Consolas"/>
+          <w:lang w:val="hu-HU"/>
         </w:rPr>
       </w:pPr>
     </w:p>
@@ -739,11 +1097,13 @@
           <w:kern w:val="36"/>
           <w:sz w:val="56"/>
           <w:szCs w:val="56"/>
-        </w:rPr>
-      </w:pPr>
-      <w:r>
-        <w:rPr>
-          <w:rFonts w:ascii="Consolas" w:hAnsi="Consolas"/>
+          <w:lang w:val="hu-HU"/>
+        </w:rPr>
+      </w:pPr>
+      <w:r>
+        <w:rPr>
+          <w:rFonts w:ascii="Consolas" w:hAnsi="Consolas"/>
+          <w:lang w:val="hu-HU"/>
         </w:rPr>
         <w:br w:type="column"/>
       </w:r>
@@ -754,6 +1114,7 @@
           <w:kern w:val="36"/>
           <w:sz w:val="56"/>
           <w:szCs w:val="56"/>
+          <w:lang w:val="hu-HU"/>
         </w:rPr>
         <w:lastRenderedPageBreak/>
         <w:t>Feladat 2 kezelés</w:t>
@@ -763,55 +1124,132 @@
       <w:pPr>
         <w:rPr>
           <w:rFonts w:ascii="Consolas" w:hAnsi="Consolas"/>
-        </w:rPr>
-      </w:pPr>
-      <w:r>
-        <w:rPr>
-          <w:rFonts w:ascii="Consolas" w:hAnsi="Consolas"/>
-        </w:rPr>
-        <w:t xml:space="preserve">A második feladathoz írt program a már meglévő indexet beolvassa, az indításkor paraméterként kapott szavak dokumentumbeli gyakorisága alapján csökkenő sorrendben kiírja azokat a dokumentumokat melyekben minden keresőszó szerepel. Az összes szó dokumentumbeli előfordulását szummáztam dokumentumonként. </w:t>
-      </w:r>
-    </w:p>
-    <w:p>
-      <w:pPr>
-        <w:rPr>
-          <w:rFonts w:ascii="Consolas" w:hAnsi="Consolas"/>
-        </w:rPr>
-      </w:pPr>
-      <w:r>
-        <w:rPr>
-          <w:rFonts w:ascii="Consolas" w:hAnsi="Consolas"/>
-        </w:rPr>
-        <w:t>Példa: python my_search</w:t>
-      </w:r>
-      <w:r>
-        <w:rPr>
-          <w:rFonts w:ascii="Consolas" w:hAnsi="Consolas"/>
-        </w:rPr>
-        <w:t>.py</w:t>
-      </w:r>
-      <w:r>
-        <w:rPr>
-          <w:rFonts w:ascii="Consolas" w:hAnsi="Consolas"/>
-        </w:rPr>
-        <w:t xml:space="preserve"> Sony </w:t>
-      </w:r>
-      <w:r>
-        <w:rPr>
-          <w:rFonts w:ascii="Consolas" w:hAnsi="Consolas"/>
-        </w:rPr>
-        <w:t>utolsó napjaira</w:t>
-      </w:r>
-    </w:p>
-    <w:p>
-      <w:pPr>
-        <w:rPr>
-          <w:rFonts w:ascii="Consolas" w:hAnsi="Consolas"/>
-        </w:rPr>
-      </w:pPr>
-      <w:r>
-        <w:rPr>
-          <w:rFonts w:ascii="Consolas" w:hAnsi="Consolas"/>
+          <w:lang w:val="hu-HU"/>
+        </w:rPr>
+      </w:pPr>
+      <w:r>
+        <w:rPr>
+          <w:rFonts w:ascii="Consolas" w:hAnsi="Consolas"/>
+          <w:lang w:val="hu-HU"/>
+        </w:rPr>
+        <w:t xml:space="preserve">A második feladathoz írt program a már meglévő indexet beolvassa, az indításkor paraméterként kapott szavak </w:t>
+      </w:r>
+      <w:proofErr w:type="spellStart"/>
+      <w:r>
+        <w:rPr>
+          <w:rFonts w:ascii="Consolas" w:hAnsi="Consolas"/>
+          <w:lang w:val="hu-HU"/>
+        </w:rPr>
+        <w:t>dokumentumbeli</w:t>
+      </w:r>
+      <w:proofErr w:type="spellEnd"/>
+      <w:r>
+        <w:rPr>
+          <w:rFonts w:ascii="Consolas" w:hAnsi="Consolas"/>
+          <w:lang w:val="hu-HU"/>
+        </w:rPr>
+        <w:t xml:space="preserve"> gyakorisága alapján csökkenő sorrendben </w:t>
+      </w:r>
+      <w:proofErr w:type="gramStart"/>
+      <w:r>
+        <w:rPr>
+          <w:rFonts w:ascii="Consolas" w:hAnsi="Consolas"/>
+          <w:lang w:val="hu-HU"/>
+        </w:rPr>
+        <w:t>kiírja</w:t>
+      </w:r>
+      <w:proofErr w:type="gramEnd"/>
+      <w:r>
+        <w:rPr>
+          <w:rFonts w:ascii="Consolas" w:hAnsi="Consolas"/>
+          <w:lang w:val="hu-HU"/>
+        </w:rPr>
+        <w:t xml:space="preserve"> azokat a dokumentumokat melyekben minden keresőszó szerepel. Az összes szó </w:t>
+      </w:r>
+      <w:proofErr w:type="spellStart"/>
+      <w:proofErr w:type="gramStart"/>
+      <w:r>
+        <w:rPr>
+          <w:rFonts w:ascii="Consolas" w:hAnsi="Consolas"/>
+          <w:lang w:val="hu-HU"/>
+        </w:rPr>
+        <w:t>dokumentum</w:t>
+      </w:r>
+      <w:proofErr w:type="gramEnd"/>
+      <w:r>
+        <w:rPr>
+          <w:rFonts w:ascii="Consolas" w:hAnsi="Consolas"/>
+          <w:lang w:val="hu-HU"/>
+        </w:rPr>
+        <w:t>beli</w:t>
+      </w:r>
+      <w:proofErr w:type="spellEnd"/>
+      <w:r>
+        <w:rPr>
+          <w:rFonts w:ascii="Consolas" w:hAnsi="Consolas"/>
+          <w:lang w:val="hu-HU"/>
+        </w:rPr>
+        <w:t xml:space="preserve"> előfordulását </w:t>
+      </w:r>
+      <w:proofErr w:type="spellStart"/>
+      <w:r>
+        <w:rPr>
+          <w:rFonts w:ascii="Consolas" w:hAnsi="Consolas"/>
+          <w:lang w:val="hu-HU"/>
+        </w:rPr>
+        <w:t>szummáztam</w:t>
+      </w:r>
+      <w:proofErr w:type="spellEnd"/>
+      <w:r>
+        <w:rPr>
+          <w:rFonts w:ascii="Consolas" w:hAnsi="Consolas"/>
+          <w:lang w:val="hu-HU"/>
+        </w:rPr>
+        <w:t xml:space="preserve"> dokumentumonként. </w:t>
+      </w:r>
+    </w:p>
+    <w:p>
+      <w:pPr>
+        <w:rPr>
+          <w:rFonts w:ascii="Consolas" w:hAnsi="Consolas"/>
+          <w:lang w:val="hu-HU"/>
+        </w:rPr>
+      </w:pPr>
+      <w:r>
+        <w:rPr>
+          <w:rFonts w:ascii="Consolas" w:hAnsi="Consolas"/>
+          <w:lang w:val="hu-HU"/>
+        </w:rPr>
+        <w:t xml:space="preserve">Példa: </w:t>
+      </w:r>
+      <w:proofErr w:type="spellStart"/>
+      <w:r>
+        <w:rPr>
+          <w:rFonts w:ascii="Consolas" w:hAnsi="Consolas"/>
+          <w:lang w:val="hu-HU"/>
+        </w:rPr>
+        <w:t>python</w:t>
+      </w:r>
+      <w:proofErr w:type="spellEnd"/>
+      <w:r>
+        <w:rPr>
+          <w:rFonts w:ascii="Consolas" w:hAnsi="Consolas"/>
+          <w:lang w:val="hu-HU"/>
+        </w:rPr>
+        <w:t xml:space="preserve"> my_search.py Sony utolsó napjaira</w:t>
+      </w:r>
+    </w:p>
+    <w:p>
+      <w:pPr>
+        <w:rPr>
+          <w:rFonts w:ascii="Consolas" w:hAnsi="Consolas"/>
+          <w:lang w:val="hu-HU"/>
+        </w:rPr>
+      </w:pPr>
+      <w:r>
+        <w:rPr>
+          <w:rFonts w:ascii="Consolas" w:hAnsi="Consolas"/>
+          <w:lang w:val="hu-HU"/>
         </w:rPr>
         <w:t>Kimenet:</w:t>
       </w:r>
@@ -820,11 +1258,13 @@
       <w:pPr>
         <w:rPr>
           <w:rFonts w:ascii="Consolas" w:hAnsi="Consolas"/>
-        </w:rPr>
-      </w:pPr>
-      <w:r>
-        <w:rPr>
-          <w:rFonts w:ascii="Consolas" w:hAnsi="Consolas"/>
+          <w:lang w:val="hu-HU"/>
+        </w:rPr>
+      </w:pPr>
+      <w:r>
+        <w:rPr>
+          <w:rFonts w:ascii="Consolas" w:hAnsi="Consolas"/>
+          <w:lang w:val="hu-HU"/>
         </w:rPr>
         <w:t xml:space="preserve">Sony utolsó napjaira </w:t>
       </w:r>
@@ -833,11 +1273,13 @@
       <w:pPr>
         <w:rPr>
           <w:rFonts w:ascii="Consolas" w:hAnsi="Consolas"/>
-        </w:rPr>
-      </w:pPr>
-      <w:r>
-        <w:rPr>
-          <w:rFonts w:ascii="Consolas" w:hAnsi="Consolas"/>
+          <w:lang w:val="hu-HU"/>
+        </w:rPr>
+      </w:pPr>
+      <w:r>
+        <w:rPr>
+          <w:rFonts w:ascii="Consolas" w:hAnsi="Consolas"/>
+          <w:lang w:val="hu-HU"/>
         </w:rPr>
         <w:t>34914.txt</w:t>
       </w:r>
@@ -846,24 +1288,44 @@
       <w:pPr>
         <w:rPr>
           <w:rFonts w:ascii="Consolas" w:hAnsi="Consolas"/>
-        </w:rPr>
-      </w:pPr>
-    </w:p>
-    <w:p>
-      <w:pPr>
-        <w:rPr>
-          <w:rFonts w:ascii="Consolas" w:hAnsi="Consolas"/>
-        </w:rPr>
-      </w:pPr>
-      <w:r>
-        <w:rPr>
-          <w:rFonts w:ascii="Consolas" w:hAnsi="Consolas"/>
-        </w:rPr>
-        <w:t>A feladat során felhasználtam a dokumentum és a szó alapú indexelést is</w:t>
-      </w:r>
-      <w:r>
-        <w:rPr>
-          <w:rFonts w:ascii="Consolas" w:hAnsi="Consolas"/>
+          <w:lang w:val="hu-HU"/>
+        </w:rPr>
+      </w:pPr>
+    </w:p>
+    <w:p>
+      <w:pPr>
+        <w:rPr>
+          <w:rFonts w:ascii="Consolas" w:hAnsi="Consolas"/>
+          <w:lang w:val="hu-HU"/>
+        </w:rPr>
+      </w:pPr>
+      <w:r>
+        <w:rPr>
+          <w:rFonts w:ascii="Consolas" w:hAnsi="Consolas"/>
+          <w:lang w:val="hu-HU"/>
+        </w:rPr>
+        <w:t xml:space="preserve">A feladat során felhasználtam a </w:t>
+      </w:r>
+      <w:proofErr w:type="gramStart"/>
+      <w:r>
+        <w:rPr>
+          <w:rFonts w:ascii="Consolas" w:hAnsi="Consolas"/>
+          <w:lang w:val="hu-HU"/>
+        </w:rPr>
+        <w:t>dokumentum</w:t>
+      </w:r>
+      <w:proofErr w:type="gramEnd"/>
+      <w:r>
+        <w:rPr>
+          <w:rFonts w:ascii="Consolas" w:hAnsi="Consolas"/>
+          <w:lang w:val="hu-HU"/>
+        </w:rPr>
+        <w:t xml:space="preserve"> és a szó alapú indexelést is</w:t>
+      </w:r>
+      <w:r>
+        <w:rPr>
+          <w:rFonts w:ascii="Consolas" w:hAnsi="Consolas"/>
+          <w:lang w:val="hu-HU"/>
         </w:rPr>
         <w:t>.</w:t>
       </w:r>
@@ -872,13 +1334,15 @@
       <w:pPr>
         <w:rPr>
           <w:rFonts w:ascii="Consolas" w:hAnsi="Consolas"/>
-        </w:rPr>
-      </w:pPr>
-    </w:p>
-    <w:p>
-      <w:pPr>
-        <w:rPr>
-          <w:rFonts w:ascii="Consolas" w:hAnsi="Consolas"/>
+          <w:lang w:val="hu-HU"/>
+        </w:rPr>
+      </w:pPr>
+    </w:p>
+    <w:p>
+      <w:pPr>
+        <w:rPr>
+          <w:rFonts w:ascii="Consolas" w:hAnsi="Consolas"/>
+          <w:lang w:val="hu-HU"/>
         </w:rPr>
       </w:pPr>
     </w:p>
@@ -892,11 +1356,13 @@
           <w:kern w:val="36"/>
           <w:sz w:val="56"/>
           <w:szCs w:val="56"/>
-        </w:rPr>
-      </w:pPr>
-      <w:r>
-        <w:rPr>
-          <w:rFonts w:ascii="Consolas" w:hAnsi="Consolas"/>
+          <w:lang w:val="hu-HU"/>
+        </w:rPr>
+      </w:pPr>
+      <w:r>
+        <w:rPr>
+          <w:rFonts w:ascii="Consolas" w:hAnsi="Consolas"/>
+          <w:lang w:val="hu-HU"/>
         </w:rPr>
         <w:br w:type="column"/>
       </w:r>
@@ -907,13 +1373,109 @@
           <w:kern w:val="36"/>
           <w:sz w:val="56"/>
           <w:szCs w:val="56"/>
+          <w:lang w:val="hu-HU"/>
         </w:rPr>
         <w:lastRenderedPageBreak/>
         <w:t>Feladat 3 szemantikus keresés</w:t>
       </w:r>
     </w:p>
+    <w:p>
+      <w:pPr>
+        <w:rPr>
+          <w:rFonts w:ascii="Consolas" w:hAnsi="Consolas"/>
+          <w:lang w:val="hu-HU"/>
+        </w:rPr>
+      </w:pPr>
+      <w:r>
+        <w:rPr>
+          <w:rFonts w:ascii="Consolas" w:hAnsi="Consolas"/>
+          <w:lang w:val="hu-HU"/>
+        </w:rPr>
+        <w:t>Az ontológiában szerepelt már néhány dolog, ezt kiegészítettem egy fényképezőgép osztál</w:t>
+      </w:r>
+      <w:r>
+        <w:rPr>
+          <w:rFonts w:ascii="Consolas" w:hAnsi="Consolas"/>
+          <w:lang w:val="hu-HU"/>
+        </w:rPr>
+        <w:t xml:space="preserve">lyal. Ezen kívül kommentként beírtam a szinonimaszótárban található néhány megfelelőt, a fényképezőgéphez pedig a 34914.txt-ből néhány várhatóan fényképezőgépre jellemző szót. </w:t>
+      </w:r>
+    </w:p>
+    <w:p>
+      <w:pPr>
+        <w:rPr>
+          <w:rFonts w:ascii="Consolas" w:hAnsi="Consolas"/>
+          <w:lang w:val="hu-HU"/>
+        </w:rPr>
+      </w:pPr>
+      <w:r>
+        <w:rPr>
+          <w:rFonts w:ascii="Consolas" w:hAnsi="Consolas"/>
+          <w:lang w:val="hu-HU"/>
+        </w:rPr>
+        <w:t>A példakód kimenete így:</w:t>
+      </w:r>
+      <w:bookmarkStart w:id="0" w:name="_GoBack"/>
+      <w:bookmarkEnd w:id="0"/>
+    </w:p>
+    <w:p>
+      <w:pPr>
+        <w:rPr>
+          <w:rFonts w:ascii="Consolas" w:hAnsi="Consolas"/>
+          <w:lang w:val="hu-HU"/>
+        </w:rPr>
+      </w:pPr>
+      <w:r>
+        <w:rPr>
+          <w:rFonts w:ascii="Consolas" w:hAnsi="Consolas"/>
+          <w:noProof/>
+          <w:lang w:val="hu-HU"/>
+        </w:rPr>
+        <w:drawing>
+          <wp:inline distT="0" distB="0" distL="0" distR="0">
+            <wp:extent cx="5943600" cy="2653665"/>
+            <wp:effectExtent l="0" t="0" r="0" b="0"/>
+            <wp:docPr id="1" name="Kép 1"/>
+            <wp:cNvGraphicFramePr>
+              <a:graphicFrameLocks xmlns:a="http://schemas.openxmlformats.org/drawingml/2006/main" noChangeAspect="1"/>
+            </wp:cNvGraphicFramePr>
+            <a:graphic xmlns:a="http://schemas.openxmlformats.org/drawingml/2006/main">
+              <a:graphicData uri="http://schemas.openxmlformats.org/drawingml/2006/picture">
+                <pic:pic xmlns:pic="http://schemas.openxmlformats.org/drawingml/2006/picture">
+                  <pic:nvPicPr>
+                    <pic:cNvPr id="1" name="Annotation 2020-04-26 180925.png"/>
+                    <pic:cNvPicPr/>
+                  </pic:nvPicPr>
+                  <pic:blipFill>
+                    <a:blip r:embed="rId7">
+                      <a:extLst>
+                        <a:ext uri="{28A0092B-C50C-407E-A947-70E740481C1C}">
+                          <a14:useLocalDpi xmlns:a14="http://schemas.microsoft.com/office/drawing/2010/main" val="0"/>
+                        </a:ext>
+                      </a:extLst>
+                    </a:blip>
+                    <a:stretch>
+                      <a:fillRect/>
+                    </a:stretch>
+                  </pic:blipFill>
+                  <pic:spPr>
+                    <a:xfrm>
+                      <a:off x="0" y="0"/>
+                      <a:ext cx="5943600" cy="2653665"/>
+                    </a:xfrm>
+                    <a:prstGeom prst="rect">
+                      <a:avLst/>
+                    </a:prstGeom>
+                  </pic:spPr>
+                </pic:pic>
+              </a:graphicData>
+            </a:graphic>
+          </wp:inline>
+        </w:drawing>
+      </w:r>
+    </w:p>
     <w:sectPr>
-      <w:headerReference w:type="default" r:id="rId7"/>
+      <w:headerReference w:type="default" r:id="rId8"/>
       <w:pgSz w:w="12240" w:h="15840"/>
       <w:pgMar w:top="1440" w:right="1440" w:bottom="1440" w:left="1440" w:header="720" w:footer="720" w:gutter="0"/>
       <w:pgNumType w:start="0"/>
@@ -992,7 +1554,15 @@
     </w:r>
     <w:r>
       <w:tab/>
-      <w:t>Bendicsek Márton Bendegúz</w:t>
+      <w:t xml:space="preserve">Bendicsek </w:t>
+    </w:r>
+    <w:proofErr w:type="spellStart"/>
+    <w:r>
+      <w:t>Márton</w:t>
+    </w:r>
+    <w:proofErr w:type="spellEnd"/>
+    <w:r>
+      <w:t xml:space="preserve"> Bendegúz</w:t>
     </w:r>
   </w:p>
 </w:hdr>

</xml_diff>